<commit_message>
Fix typo in docs. Upload revision of both
</commit_message>
<xml_diff>
--- a/XML2017_55_Branimir_Kristiyan_61908_61905-ver1.0.docx
+++ b/XML2017_55_Branimir_Kristiyan_61908_61905-ver1.0.docx
@@ -51,7 +51,7 @@
                 <v:shape id="_x0000_i1025" type="#_x0000_t75" style="width:66.15pt;height:81.2pt" o:ole="" fillcolor="window">
                   <v:imagedata r:id="rId8" o:title=""/>
                 </v:shape>
-                <o:OLEObject Type="Embed" ProgID="Word.Picture.8" ShapeID="_x0000_i1025" DrawAspect="Content" ObjectID="_1577524131" r:id="rId9"/>
+                <o:OLEObject Type="Embed" ProgID="Word.Picture.8" ShapeID="_x0000_i1025" DrawAspect="Content" ObjectID="_1577524767" r:id="rId9"/>
               </w:object>
             </w:r>
           </w:p>
@@ -193,7 +193,7 @@
                 <v:shape id="_x0000_i1026" type="#_x0000_t75" style="width:60.3pt;height:64.45pt" o:ole="">
                   <v:imagedata r:id="rId10" o:title=""/>
                 </v:shape>
-                <o:OLEObject Type="Embed" ProgID="PBrush" ShapeID="_x0000_i1026" DrawAspect="Content" ObjectID="_1577524132" r:id="rId11"/>
+                <o:OLEObject Type="Embed" ProgID="PBrush" ShapeID="_x0000_i1026" DrawAspect="Content" ObjectID="_1577524768" r:id="rId11"/>
               </w:object>
             </w:r>
           </w:p>
@@ -386,6 +386,7 @@
           <w:szCs w:val="20"/>
         </w:rPr>
       </w:pPr>
+      <w:proofErr w:type="spellStart"/>
       <w:r>
         <w:rPr>
           <w:rFonts w:cs="Arial"/>
@@ -394,8 +395,31 @@
           <w:szCs w:val="20"/>
           <w:lang w:val="en-US"/>
         </w:rPr>
-        <w:t>Курсов проект</w:t>
-      </w:r>
+        <w:t>Курсов</w:t>
+      </w:r>
+      <w:proofErr w:type="spellEnd"/>
+      <w:r>
+        <w:rPr>
+          <w:rFonts w:cs="Arial"/>
+          <w:b/>
+          <w:sz w:val="40"/>
+          <w:szCs w:val="20"/>
+          <w:lang w:val="en-US"/>
+        </w:rPr>
+        <w:t xml:space="preserve"> </w:t>
+      </w:r>
+      <w:proofErr w:type="spellStart"/>
+      <w:r>
+        <w:rPr>
+          <w:rFonts w:cs="Arial"/>
+          <w:b/>
+          <w:sz w:val="40"/>
+          <w:szCs w:val="20"/>
+          <w:lang w:val="en-US"/>
+        </w:rPr>
+        <w:t>проект</w:t>
+      </w:r>
+      <w:proofErr w:type="spellEnd"/>
     </w:p>
     <w:p>
       <w:pPr>
@@ -588,6 +612,7 @@
           <w:sz w:val="32"/>
           <w:szCs w:val="22"/>
         </w:rPr>
+        <w:lastRenderedPageBreak/>
         <w:t>Съдържание</w:t>
       </w:r>
     </w:p>
@@ -1325,7 +1350,7 @@
             <w:noProof/>
             <w:webHidden/>
           </w:rPr>
-          <w:t>5</w:t>
+          <w:t>4</w:t>
         </w:r>
         <w:r>
           <w:rPr>
@@ -1576,20 +1601,17 @@
             <w:noProof/>
             <w:webHidden/>
           </w:rPr>
-        </w:r>
-        <w:r>
-          <w:rPr>
-            <w:noProof/>
-            <w:webHidden/>
-          </w:rPr>
           <w:fldChar w:fldCharType="separate"/>
         </w:r>
         <w:r>
           <w:rPr>
-            <w:noProof/>
-            <w:webHidden/>
-          </w:rPr>
-          <w:t>5</w:t>
+            <w:b/>
+            <w:bCs/>
+            <w:noProof/>
+            <w:webHidden/>
+            <w:lang w:val="en-US"/>
+          </w:rPr>
+          <w:t>Error! Bookmark not defined.</w:t>
         </w:r>
         <w:r>
           <w:rPr>
@@ -1641,6 +1663,7 @@
         <w:rPr>
           <w:rFonts w:ascii="Calibri" w:hAnsi="Calibri"/>
         </w:rPr>
+        <w:lastRenderedPageBreak/>
         <w:t>Въведение</w:t>
       </w:r>
       <w:bookmarkEnd w:id="0"/>
@@ -1772,7 +1795,12 @@
         <w:t xml:space="preserve">XML </w:t>
       </w:r>
       <w:r>
-        <w:t>файл</w:t>
+        <w:t>ф</w:t>
+      </w:r>
+      <w:bookmarkStart w:id="3" w:name="_GoBack"/>
+      <w:bookmarkEnd w:id="3"/>
+      <w:r>
+        <w:t>айл</w:t>
       </w:r>
     </w:p>
     <w:p>
@@ -1799,7 +1827,30 @@
         <w:rPr>
           <w:lang w:val="en-US"/>
         </w:rPr>
-        <w:t xml:space="preserve">.xml I .xls </w:t>
+        <w:t xml:space="preserve">.xml </w:t>
+      </w:r>
+      <w:r>
+        <w:t>и</w:t>
+      </w:r>
+      <w:r>
+        <w:rPr>
+          <w:lang w:val="en-US"/>
+        </w:rPr>
+        <w:t xml:space="preserve"> .</w:t>
+      </w:r>
+      <w:proofErr w:type="spellStart"/>
+      <w:r>
+        <w:rPr>
+          <w:lang w:val="en-US"/>
+        </w:rPr>
+        <w:t>xls</w:t>
+      </w:r>
+      <w:proofErr w:type="spellEnd"/>
+      <w:r>
+        <w:rPr>
+          <w:lang w:val="en-US"/>
+        </w:rPr>
+        <w:t xml:space="preserve"> </w:t>
       </w:r>
       <w:r>
         <w:t>файловете</w:t>
@@ -1826,7 +1877,15 @@
         <w:t xml:space="preserve">CSS </w:t>
       </w:r>
       <w:r>
-        <w:t>стилове за по – лесна четимост на резултата</w:t>
+        <w:t xml:space="preserve">стилове за по – лесна </w:t>
+      </w:r>
+      <w:proofErr w:type="spellStart"/>
+      <w:r>
+        <w:t>четимост</w:t>
+      </w:r>
+      <w:proofErr w:type="spellEnd"/>
+      <w:r>
+        <w:t xml:space="preserve"> на резултата</w:t>
       </w:r>
     </w:p>
     <w:p>
@@ -1836,14 +1895,14 @@
           <w:rFonts w:ascii="Calibri" w:hAnsi="Calibri"/>
         </w:rPr>
       </w:pPr>
-      <w:bookmarkStart w:id="3" w:name="_Toc499027018"/>
+      <w:bookmarkStart w:id="4" w:name="_Toc499027018"/>
       <w:r>
         <w:rPr>
           <w:rFonts w:ascii="Calibri" w:hAnsi="Calibri"/>
         </w:rPr>
         <w:t>Структура на съдържанието</w:t>
       </w:r>
-      <w:bookmarkEnd w:id="3"/>
+      <w:bookmarkEnd w:id="4"/>
     </w:p>
     <w:p>
       <w:pPr>
@@ -1942,12 +2001,7 @@
         <w:t>club</w:t>
       </w:r>
       <w:r>
-        <w:t>&gt; - съдържа инфор</w:t>
-      </w:r>
-      <w:bookmarkStart w:id="4" w:name="_GoBack"/>
-      <w:bookmarkEnd w:id="4"/>
-      <w:r>
-        <w:t>мация за един отбор</w:t>
+        <w:t>&gt; - съдържа информация за един отбор</w:t>
       </w:r>
     </w:p>
     <w:p>
@@ -1975,8 +2029,16 @@
         <w:rPr>
           <w:lang w:val="en-US"/>
         </w:rPr>
-        <w:t>&lt;year_established</w:t>
-      </w:r>
+        <w:t>&lt;</w:t>
+      </w:r>
+      <w:proofErr w:type="spellStart"/>
+      <w:r>
+        <w:rPr>
+          <w:lang w:val="en-US"/>
+        </w:rPr>
+        <w:t>year_established</w:t>
+      </w:r>
+      <w:proofErr w:type="spellEnd"/>
       <w:r>
         <w:rPr>
           <w:sz w:val="24"/>
@@ -1996,7 +2058,29 @@
         <w:rPr>
           <w:lang w:val="en-US"/>
         </w:rPr>
-        <w:t xml:space="preserve">&lt;league league_id=”l2”&gt; – </w:t>
+        <w:t xml:space="preserve">&lt;league </w:t>
+      </w:r>
+      <w:proofErr w:type="spellStart"/>
+      <w:r>
+        <w:rPr>
+          <w:lang w:val="en-US"/>
+        </w:rPr>
+        <w:t>league_id</w:t>
+      </w:r>
+      <w:proofErr w:type="spellEnd"/>
+      <w:proofErr w:type="gramStart"/>
+      <w:r>
+        <w:rPr>
+          <w:lang w:val="en-US"/>
+        </w:rPr>
+        <w:t>=”l</w:t>
+      </w:r>
+      <w:proofErr w:type="gramEnd"/>
+      <w:r>
+        <w:rPr>
+          <w:lang w:val="en-US"/>
+        </w:rPr>
+        <w:t xml:space="preserve">2”&gt; – </w:t>
       </w:r>
       <w:r>
         <w:t>референция към лигата в която е отбора</w:t>
@@ -2013,7 +2097,21 @@
         <w:rPr>
           <w:lang w:val="en-US"/>
         </w:rPr>
-        <w:t xml:space="preserve">&lt;league_trophys&gt; – </w:t>
+        <w:t>&lt;</w:t>
+      </w:r>
+      <w:proofErr w:type="spellStart"/>
+      <w:r>
+        <w:rPr>
+          <w:lang w:val="en-US"/>
+        </w:rPr>
+        <w:t>league_trophys</w:t>
+      </w:r>
+      <w:proofErr w:type="spellEnd"/>
+      <w:r>
+        <w:rPr>
+          <w:lang w:val="en-US"/>
+        </w:rPr>
+        <w:t xml:space="preserve">&gt; – </w:t>
       </w:r>
       <w:r>
         <w:t xml:space="preserve">броят на титлите в лигата </w:t>
@@ -2104,8 +2202,15 @@
         </w:numPr>
       </w:pPr>
       <w:r>
-        <w:lastRenderedPageBreak/>
-        <w:t>&lt;number&gt;</w:t>
+        <w:t>&lt;</w:t>
+      </w:r>
+      <w:proofErr w:type="spellStart"/>
+      <w:r>
+        <w:t>number</w:t>
+      </w:r>
+      <w:proofErr w:type="spellEnd"/>
+      <w:r>
+        <w:t>&gt;</w:t>
       </w:r>
     </w:p>
     <w:p>
@@ -2116,7 +2221,23 @@
         </w:numPr>
       </w:pPr>
       <w:r>
-        <w:t xml:space="preserve">&lt;club club_id=”c4”&gt; - референция към клуба в който играчът играе </w:t>
+        <w:t>&lt;</w:t>
+      </w:r>
+      <w:proofErr w:type="spellStart"/>
+      <w:r>
+        <w:t>club</w:t>
+      </w:r>
+      <w:proofErr w:type="spellEnd"/>
+      <w:r>
+        <w:t xml:space="preserve"> </w:t>
+      </w:r>
+      <w:proofErr w:type="spellStart"/>
+      <w:r>
+        <w:t>club_id</w:t>
+      </w:r>
+      <w:proofErr w:type="spellEnd"/>
+      <w:r>
+        <w:t xml:space="preserve">=”c4”&gt; - референция към клуба в който играчът играе </w:t>
       </w:r>
     </w:p>
     <w:p>
@@ -2130,7 +2251,16 @@
         </w:rPr>
       </w:pPr>
       <w:r>
-        <w:t>&lt;age&gt;</w:t>
+        <w:lastRenderedPageBreak/>
+        <w:t>&lt;</w:t>
+      </w:r>
+      <w:proofErr w:type="spellStart"/>
+      <w:r>
+        <w:t>age</w:t>
+      </w:r>
+      <w:proofErr w:type="spellEnd"/>
+      <w:r>
+        <w:t>&gt;</w:t>
       </w:r>
     </w:p>
     <w:p>
@@ -2216,15 +2346,25 @@
       <w:r>
         <w:t xml:space="preserve">страница с помощта на </w:t>
       </w:r>
+      <w:proofErr w:type="spellStart"/>
       <w:r>
         <w:rPr>
           <w:lang w:val="en-US"/>
         </w:rPr>
-        <w:t xml:space="preserve">xsl </w:t>
-      </w:r>
+        <w:t>xsl</w:t>
+      </w:r>
+      <w:proofErr w:type="spellEnd"/>
+      <w:r>
+        <w:rPr>
+          <w:lang w:val="en-US"/>
+        </w:rPr>
+        <w:t xml:space="preserve"> </w:t>
+      </w:r>
+      <w:proofErr w:type="spellStart"/>
       <w:r>
         <w:t>схем</w:t>
       </w:r>
+      <w:proofErr w:type="spellEnd"/>
       <w:r>
         <w:rPr>
           <w:lang w:val="en-US"/>
@@ -2232,7 +2372,15 @@
         <w:t xml:space="preserve">a. </w:t>
       </w:r>
       <w:r>
-        <w:t xml:space="preserve">Получения резултат достига до крайния потребител форматиран подходящо с изполването на </w:t>
+        <w:t xml:space="preserve">Получения резултат достига до крайния потребител форматиран подходящо с </w:t>
+      </w:r>
+      <w:proofErr w:type="spellStart"/>
+      <w:r>
+        <w:t>изполването</w:t>
+      </w:r>
+      <w:proofErr w:type="spellEnd"/>
+      <w:r>
+        <w:t xml:space="preserve"> на </w:t>
       </w:r>
       <w:r>
         <w:rPr>
@@ -2400,6 +2548,7 @@
         <w:rPr>
           <w:rFonts w:ascii="Calibri" w:hAnsi="Calibri"/>
         </w:rPr>
+        <w:lastRenderedPageBreak/>
         <w:t>Разпределение на работата</w:t>
       </w:r>
       <w:bookmarkEnd w:id="9"/>
@@ -2409,8 +2558,13 @@
         <w:ind w:left="708"/>
       </w:pPr>
       <w:r>
-        <w:t>За да успеем по – ефективно да разпределим работата си, създадохме “repository</w:t>
-      </w:r>
+        <w:t>За да успеем по – ефективно да разпределим работата си, създадохме “</w:t>
+      </w:r>
+      <w:proofErr w:type="spellStart"/>
+      <w:r>
+        <w:t>repository</w:t>
+      </w:r>
+      <w:proofErr w:type="spellEnd"/>
       <w:r>
         <w:rPr>
           <w:lang w:val="en-US"/>
@@ -2517,8 +2671,18 @@
           <w:sz w:val="22"/>
           <w:lang w:val="en-US"/>
         </w:rPr>
-        <w:t>.xsl</w:t>
-      </w:r>
+        <w:t>.</w:t>
+      </w:r>
+      <w:proofErr w:type="spellStart"/>
+      <w:r>
+        <w:rPr>
+          <w:rFonts w:ascii="Calibri" w:hAnsi="Calibri"/>
+          <w:sz w:val="22"/>
+          <w:lang w:val="en-US"/>
+        </w:rPr>
+        <w:t>xsl</w:t>
+      </w:r>
+      <w:proofErr w:type="spellEnd"/>
     </w:p>
     <w:p>
       <w:pPr>
@@ -2615,7 +2779,7 @@
       <w:rPr>
         <w:noProof/>
       </w:rPr>
-      <w:t>4</w:t>
+      <w:t>3</w:t>
     </w:r>
     <w:r>
       <w:fldChar w:fldCharType="end"/>
@@ -5126,6 +5290,37 @@
       <w:vertAlign w:val="superscript"/>
     </w:rPr>
   </w:style>
+  <w:style w:type="paragraph" w:styleId="BalloonText">
+    <w:name w:val="Balloon Text"/>
+    <w:basedOn w:val="Normal"/>
+    <w:link w:val="BalloonTextChar"/>
+    <w:uiPriority w:val="99"/>
+    <w:semiHidden/>
+    <w:unhideWhenUsed/>
+    <w:rsid w:val="00441FE8"/>
+    <w:pPr>
+      <w:spacing w:after="0" w:line="240" w:lineRule="auto"/>
+    </w:pPr>
+    <w:rPr>
+      <w:rFonts w:ascii="Times New Roman" w:hAnsi="Times New Roman"/>
+      <w:sz w:val="18"/>
+      <w:szCs w:val="18"/>
+    </w:rPr>
+  </w:style>
+  <w:style w:type="character" w:customStyle="1" w:styleId="BalloonTextChar">
+    <w:name w:val="Balloon Text Char"/>
+    <w:basedOn w:val="DefaultParagraphFont"/>
+    <w:link w:val="BalloonText"/>
+    <w:uiPriority w:val="99"/>
+    <w:semiHidden/>
+    <w:rsid w:val="00441FE8"/>
+    <w:rPr>
+      <w:rFonts w:ascii="Times New Roman" w:hAnsi="Times New Roman"/>
+      <w:sz w:val="18"/>
+      <w:szCs w:val="18"/>
+      <w:lang w:val="bg-BG" w:eastAsia="bg-BG"/>
+    </w:rPr>
+  </w:style>
 </w:styles>
 </file>
 
@@ -5395,7 +5590,7 @@
 </file>
 
 <file path=customXml/itemProps1.xml><?xml version="1.0" encoding="utf-8"?>
-<ds:datastoreItem xmlns:ds="http://schemas.openxmlformats.org/officeDocument/2006/customXml" ds:itemID="{49429112-1394-E74D-96F5-6136AE858B2E}">
+<ds:datastoreItem xmlns:ds="http://schemas.openxmlformats.org/officeDocument/2006/customXml" ds:itemID="{C9C6A39E-449B-A84F-B234-B8B318FCF21A}">
   <ds:schemaRefs>
     <ds:schemaRef ds:uri="http://schemas.openxmlformats.org/officeDocument/2006/bibliography"/>
   </ds:schemaRefs>

</xml_diff>